<commit_message>
Material Recomendado e micrium added
</commit_message>
<xml_diff>
--- a/Módulos/005_Projeto_de_iniciação/005_Projeto_de_iniciação.docx
+++ b/Módulos/005_Projeto_de_iniciação/005_Projeto_de_iniciação.docx
@@ -4,7 +4,7 @@
   <w:body>
     <w:p>
       <w:pPr>
-        <w:pStyle w:val="Ttulo"/>
+        <w:pStyle w:val="Title"/>
         <w:framePr w:wrap="notBeside"/>
         <w:jc w:val="left"/>
         <w:rPr>
@@ -320,14 +320,12 @@
         </w:rPr>
         <w:t xml:space="preserve">o </w:t>
       </w:r>
-      <w:proofErr w:type="spellStart"/>
-      <w:r>
-        <w:rPr>
-          <w:lang w:val="pt-PT"/>
-        </w:rPr>
-        <w:t>potenciométro</w:t>
-      </w:r>
-      <w:proofErr w:type="spellEnd"/>
+      <w:r>
+        <w:rPr>
+          <w:lang w:val="pt-PT"/>
+        </w:rPr>
+        <w:t>potenciómetro</w:t>
+      </w:r>
       <w:r>
         <w:rPr>
           <w:lang w:val="pt-PT"/>
@@ -455,7 +453,19 @@
         <w:rPr>
           <w:lang w:val="pt-PT"/>
         </w:rPr>
-        <w:t xml:space="preserve"> do sensor para mais informações sore o seu funcionamento.</w:t>
+        <w:t xml:space="preserve"> do sensor para mais informações so</w:t>
+      </w:r>
+      <w:r>
+        <w:rPr>
+          <w:lang w:val="pt-PT"/>
+        </w:rPr>
+        <w:t>b</w:t>
+      </w:r>
+      <w:r>
+        <w:rPr>
+          <w:lang w:val="pt-PT"/>
+        </w:rPr>
+        <w:t>re o seu funcionamento.</w:t>
       </w:r>
     </w:p>
     <w:sectPr>
@@ -499,7 +509,7 @@
 <w:ftr xmlns:wpc="http://schemas.microsoft.com/office/word/2010/wordprocessingCanvas" xmlns:cx="http://schemas.microsoft.com/office/drawing/2014/chartex" xmlns:cx1="http://schemas.microsoft.com/office/drawing/2015/9/8/chartex" xmlns:cx2="http://schemas.microsoft.com/office/drawing/2015/10/21/chartex" xmlns:cx3="http://schemas.microsoft.com/office/drawing/2016/5/9/chartex" xmlns:cx4="http://schemas.microsoft.com/office/drawing/2016/5/10/chartex" xmlns:cx5="http://schemas.microsoft.com/office/drawing/2016/5/11/chartex" xmlns:cx6="http://schemas.microsoft.com/office/drawing/2016/5/12/chartex" xmlns:cx7="http://schemas.microsoft.com/office/drawing/2016/5/13/chartex" xmlns:cx8="http://schemas.microsoft.com/office/drawing/2016/5/14/chartex" xmlns:mc="http://schemas.openxmlformats.org/markup-compatibility/2006" xmlns:aink="http://schemas.microsoft.com/office/drawing/2016/ink" xmlns:am3d="http://schemas.microsoft.com/office/drawing/2017/model3d" xmlns:o="urn:schemas-microsoft-com:office:office" xmlns:r="http://schemas.openxmlformats.org/officeDocument/2006/relationships" xmlns:m="http://schemas.openxmlformats.org/officeDocument/2006/math" xmlns:v="urn:schemas-microsoft-com:vml" xmlns:wp14="http://schemas.microsoft.com/office/word/2010/wordprocessingDrawing" xmlns:wp="http://schemas.openxmlformats.org/drawingml/2006/wordprocessingDrawing" xmlns:w10="urn:schemas-microsoft-com:office:word" xmlns:w="http://schemas.openxmlformats.org/wordprocessingml/2006/main" xmlns:w14="http://schemas.microsoft.com/office/word/2010/wordml" xmlns:w15="http://schemas.microsoft.com/office/word/2012/wordml" xmlns:w16cex="http://schemas.microsoft.com/office/word/2018/wordml/cex" xmlns:w16cid="http://schemas.microsoft.com/office/word/2016/wordml/cid" xmlns:w16="http://schemas.microsoft.com/office/word/2018/wordml" xmlns:w16sdtdh="http://schemas.microsoft.com/office/word/2020/wordml/sdtdatahash" xmlns:w16se="http://schemas.microsoft.com/office/word/2015/wordml/symex" xmlns:wpg="http://schemas.microsoft.com/office/word/2010/wordprocessingGroup" xmlns:wpi="http://schemas.microsoft.com/office/word/2010/wordprocessingInk" xmlns:wne="http://schemas.microsoft.com/office/word/2006/wordml" xmlns:wps="http://schemas.microsoft.com/office/word/2010/wordprocessingShape" mc:Ignorable="w14 w15 w16se w16cid w16 w16cex w16sdtdh wp14">
   <w:p>
     <w:pPr>
-      <w:pStyle w:val="Rodap"/>
+      <w:pStyle w:val="Footer"/>
       <w:tabs>
         <w:tab w:val="clear" w:pos="4252"/>
         <w:tab w:val="clear" w:pos="8504"/>
@@ -507,7 +517,7 @@
         <w:tab w:val="right" w:pos="9923"/>
       </w:tabs>
       <w:rPr>
-        <w:rStyle w:val="Nmerodepgina"/>
+        <w:rStyle w:val="PageNumber"/>
         <w:sz w:val="12"/>
         <w:szCs w:val="16"/>
         <w:lang w:val="pt-PT"/>
@@ -515,7 +525,7 @@
     </w:pPr>
     <w:r>
       <w:rPr>
-        <w:rStyle w:val="Nmerodepgina"/>
+        <w:rStyle w:val="PageNumber"/>
         <w:sz w:val="12"/>
         <w:szCs w:val="16"/>
         <w:lang w:val="pt-PT"/>
@@ -524,7 +534,7 @@
     </w:r>
     <w:r>
       <w:rPr>
-        <w:rStyle w:val="Nmerodepgina"/>
+        <w:rStyle w:val="PageNumber"/>
         <w:sz w:val="12"/>
         <w:szCs w:val="16"/>
         <w:lang w:val="pt-PT"/>
@@ -533,7 +543,7 @@
     </w:r>
     <w:r>
       <w:rPr>
-        <w:rStyle w:val="Nmerodepgina"/>
+        <w:rStyle w:val="PageNumber"/>
         <w:sz w:val="12"/>
         <w:szCs w:val="16"/>
         <w:lang w:val="pt-PT"/>
@@ -542,7 +552,7 @@
     </w:r>
     <w:r>
       <w:rPr>
-        <w:rStyle w:val="Nmerodepgina"/>
+        <w:rStyle w:val="PageNumber"/>
         <w:sz w:val="12"/>
         <w:szCs w:val="16"/>
         <w:lang w:val="pt-PT"/>
@@ -551,7 +561,7 @@
     </w:r>
     <w:r>
       <w:rPr>
-        <w:rStyle w:val="Nmerodepgina"/>
+        <w:rStyle w:val="PageNumber"/>
         <w:sz w:val="12"/>
         <w:szCs w:val="16"/>
         <w:lang w:val="pt-PT"/>
@@ -560,7 +570,7 @@
     </w:r>
     <w:r>
       <w:rPr>
-        <w:rStyle w:val="Nmerodepgina"/>
+        <w:rStyle w:val="PageNumber"/>
         <w:sz w:val="12"/>
         <w:szCs w:val="16"/>
         <w:lang w:val="pt-PT"/>
@@ -569,7 +579,7 @@
     </w:r>
     <w:r>
       <w:rPr>
-        <w:rStyle w:val="Nmerodepgina"/>
+        <w:rStyle w:val="PageNumber"/>
         <w:sz w:val="12"/>
         <w:szCs w:val="16"/>
       </w:rPr>
@@ -577,7 +587,7 @@
     </w:r>
     <w:r>
       <w:rPr>
-        <w:rStyle w:val="Nmerodepgina"/>
+        <w:rStyle w:val="PageNumber"/>
         <w:sz w:val="12"/>
         <w:szCs w:val="16"/>
         <w:lang w:val="pt-PT"/>
@@ -586,7 +596,7 @@
     </w:r>
     <w:r>
       <w:rPr>
-        <w:rStyle w:val="Nmerodepgina"/>
+        <w:rStyle w:val="PageNumber"/>
         <w:sz w:val="12"/>
         <w:szCs w:val="16"/>
       </w:rPr>
@@ -594,7 +604,7 @@
     </w:r>
     <w:r>
       <w:rPr>
-        <w:rStyle w:val="Nmerodepgina"/>
+        <w:rStyle w:val="PageNumber"/>
         <w:noProof/>
         <w:sz w:val="12"/>
         <w:szCs w:val="16"/>
@@ -604,7 +614,7 @@
     </w:r>
     <w:r>
       <w:rPr>
-        <w:rStyle w:val="Nmerodepgina"/>
+        <w:rStyle w:val="PageNumber"/>
         <w:sz w:val="12"/>
         <w:szCs w:val="16"/>
       </w:rPr>
@@ -612,7 +622,7 @@
     </w:r>
     <w:r>
       <w:rPr>
-        <w:rStyle w:val="Nmerodepgina"/>
+        <w:rStyle w:val="PageNumber"/>
         <w:sz w:val="12"/>
         <w:szCs w:val="16"/>
         <w:lang w:val="pt-PT"/>
@@ -621,7 +631,7 @@
     </w:r>
     <w:r>
       <w:rPr>
-        <w:rStyle w:val="Nmerodepgina"/>
+        <w:rStyle w:val="PageNumber"/>
         <w:sz w:val="12"/>
         <w:szCs w:val="16"/>
       </w:rPr>
@@ -629,7 +639,7 @@
     </w:r>
     <w:r>
       <w:rPr>
-        <w:rStyle w:val="Nmerodepgina"/>
+        <w:rStyle w:val="PageNumber"/>
         <w:sz w:val="12"/>
         <w:szCs w:val="16"/>
         <w:lang w:val="pt-PT"/>
@@ -638,7 +648,7 @@
     </w:r>
     <w:r>
       <w:rPr>
-        <w:rStyle w:val="Nmerodepgina"/>
+        <w:rStyle w:val="PageNumber"/>
         <w:sz w:val="12"/>
         <w:szCs w:val="16"/>
       </w:rPr>
@@ -646,7 +656,7 @@
     </w:r>
     <w:r>
       <w:rPr>
-        <w:rStyle w:val="Nmerodepgina"/>
+        <w:rStyle w:val="PageNumber"/>
         <w:noProof/>
         <w:sz w:val="12"/>
         <w:szCs w:val="16"/>
@@ -656,7 +666,7 @@
     </w:r>
     <w:r>
       <w:rPr>
-        <w:rStyle w:val="Nmerodepgina"/>
+        <w:rStyle w:val="PageNumber"/>
         <w:sz w:val="12"/>
         <w:szCs w:val="16"/>
       </w:rPr>
@@ -695,7 +705,7 @@
 <w:hdr xmlns:wpc="http://schemas.microsoft.com/office/word/2010/wordprocessingCanvas" xmlns:cx="http://schemas.microsoft.com/office/drawing/2014/chartex" xmlns:cx1="http://schemas.microsoft.com/office/drawing/2015/9/8/chartex" xmlns:cx2="http://schemas.microsoft.com/office/drawing/2015/10/21/chartex" xmlns:cx3="http://schemas.microsoft.com/office/drawing/2016/5/9/chartex" xmlns:cx4="http://schemas.microsoft.com/office/drawing/2016/5/10/chartex" xmlns:cx5="http://schemas.microsoft.com/office/drawing/2016/5/11/chartex" xmlns:cx6="http://schemas.microsoft.com/office/drawing/2016/5/12/chartex" xmlns:cx7="http://schemas.microsoft.com/office/drawing/2016/5/13/chartex" xmlns:cx8="http://schemas.microsoft.com/office/drawing/2016/5/14/chartex" xmlns:mc="http://schemas.openxmlformats.org/markup-compatibility/2006" xmlns:aink="http://schemas.microsoft.com/office/drawing/2016/ink" xmlns:am3d="http://schemas.microsoft.com/office/drawing/2017/model3d" xmlns:o="urn:schemas-microsoft-com:office:office" xmlns:r="http://schemas.openxmlformats.org/officeDocument/2006/relationships" xmlns:m="http://schemas.openxmlformats.org/officeDocument/2006/math" xmlns:v="urn:schemas-microsoft-com:vml" xmlns:wp14="http://schemas.microsoft.com/office/word/2010/wordprocessingDrawing" xmlns:wp="http://schemas.openxmlformats.org/drawingml/2006/wordprocessingDrawing" xmlns:w10="urn:schemas-microsoft-com:office:word" xmlns:w="http://schemas.openxmlformats.org/wordprocessingml/2006/main" xmlns:w14="http://schemas.microsoft.com/office/word/2010/wordml" xmlns:w15="http://schemas.microsoft.com/office/word/2012/wordml" xmlns:w16cex="http://schemas.microsoft.com/office/word/2018/wordml/cex" xmlns:w16cid="http://schemas.microsoft.com/office/word/2016/wordml/cid" xmlns:w16="http://schemas.microsoft.com/office/word/2018/wordml" xmlns:w16sdtdh="http://schemas.microsoft.com/office/word/2020/wordml/sdtdatahash" xmlns:w16se="http://schemas.microsoft.com/office/word/2015/wordml/symex" xmlns:wpg="http://schemas.microsoft.com/office/word/2010/wordprocessingGroup" xmlns:wpi="http://schemas.microsoft.com/office/word/2010/wordprocessingInk" xmlns:wne="http://schemas.microsoft.com/office/word/2006/wordml" xmlns:wps="http://schemas.microsoft.com/office/word/2010/wordprocessingShape" mc:Ignorable="w14 w15 w16se w16cid w16 w16cex w16sdtdh wp14">
   <w:p>
     <w:pPr>
-      <w:pStyle w:val="Cabealho"/>
+      <w:pStyle w:val="Header"/>
       <w:ind w:left="-1191"/>
     </w:pPr>
     <w:r>
@@ -2003,7 +2013,7 @@
     <w:lvl w:ilvl="2">
       <w:start w:val="1"/>
       <w:numFmt w:val="decimal"/>
-      <w:pStyle w:val="Ttulo3"/>
+      <w:pStyle w:val="Heading3"/>
       <w:lvlText w:val="%1.%2.%3"/>
       <w:lvlJc w:val="left"/>
       <w:pPr>
@@ -2013,7 +2023,7 @@
     <w:lvl w:ilvl="3">
       <w:start w:val="1"/>
       <w:numFmt w:val="decimal"/>
-      <w:pStyle w:val="Ttulo4"/>
+      <w:pStyle w:val="Heading4"/>
       <w:lvlText w:val="%1.%2.%3.%4"/>
       <w:lvlJc w:val="left"/>
       <w:pPr>
@@ -2023,7 +2033,7 @@
     <w:lvl w:ilvl="4">
       <w:start w:val="1"/>
       <w:numFmt w:val="decimal"/>
-      <w:pStyle w:val="Ttulo5"/>
+      <w:pStyle w:val="Heading5"/>
       <w:lvlText w:val="%1.%2.%3.%4.%5"/>
       <w:lvlJc w:val="left"/>
       <w:pPr>
@@ -2033,7 +2043,7 @@
     <w:lvl w:ilvl="5">
       <w:start w:val="1"/>
       <w:numFmt w:val="decimal"/>
-      <w:pStyle w:val="Ttulo6"/>
+      <w:pStyle w:val="Heading6"/>
       <w:lvlText w:val="%1.%2.%3.%4.%5.%6"/>
       <w:lvlJc w:val="left"/>
       <w:pPr>
@@ -2043,7 +2053,7 @@
     <w:lvl w:ilvl="6">
       <w:start w:val="1"/>
       <w:numFmt w:val="decimal"/>
-      <w:pStyle w:val="Ttulo7"/>
+      <w:pStyle w:val="Heading7"/>
       <w:lvlText w:val="%1.%2.%3.%4.%5.%6.%7"/>
       <w:lvlJc w:val="left"/>
       <w:pPr>
@@ -2053,7 +2063,7 @@
     <w:lvl w:ilvl="7">
       <w:start w:val="1"/>
       <w:numFmt w:val="decimal"/>
-      <w:pStyle w:val="Ttulo8"/>
+      <w:pStyle w:val="Heading8"/>
       <w:lvlText w:val="%1.%2.%3.%4.%5.%6.%7.%8"/>
       <w:lvlJc w:val="left"/>
       <w:pPr>
@@ -2063,7 +2073,7 @@
     <w:lvl w:ilvl="8">
       <w:start w:val="1"/>
       <w:numFmt w:val="decimal"/>
-      <w:pStyle w:val="Ttulo9"/>
+      <w:pStyle w:val="Heading9"/>
       <w:lvlText w:val="%1.%2.%3.%4.%5.%6.%7.%8.%9"/>
       <w:lvlJc w:val="left"/>
       <w:pPr>
@@ -2869,11 +2879,11 @@
       <w:lang w:val="en-US" w:eastAsia="en-US"/>
     </w:rPr>
   </w:style>
-  <w:style w:type="paragraph" w:styleId="Ttulo1">
+  <w:style w:type="paragraph" w:styleId="Heading1">
     <w:name w:val="heading 1"/>
     <w:basedOn w:val="Normal"/>
     <w:next w:val="Normal"/>
-    <w:link w:val="Ttulo1Carter"/>
+    <w:link w:val="Heading1Char"/>
     <w:qFormat/>
     <w:rsid w:val="000C7D58"/>
     <w:pPr>
@@ -2887,11 +2897,11 @@
       <w:lang w:val="pt-PT" w:eastAsia="pt-PT"/>
     </w:rPr>
   </w:style>
-  <w:style w:type="paragraph" w:styleId="Ttulo2">
+  <w:style w:type="paragraph" w:styleId="Heading2">
     <w:name w:val="heading 2"/>
     <w:basedOn w:val="Normal"/>
     <w:next w:val="Normal"/>
-    <w:link w:val="Ttulo2Carter"/>
+    <w:link w:val="Heading2Char"/>
     <w:qFormat/>
     <w:rsid w:val="000C7D58"/>
     <w:pPr>
@@ -2905,11 +2915,11 @@
       <w:lang w:val="pt-PT"/>
     </w:rPr>
   </w:style>
-  <w:style w:type="paragraph" w:styleId="Ttulo3">
+  <w:style w:type="paragraph" w:styleId="Heading3">
     <w:name w:val="heading 3"/>
     <w:basedOn w:val="Normal"/>
     <w:next w:val="Normal"/>
-    <w:link w:val="Ttulo3Carter"/>
+    <w:link w:val="Heading3Char"/>
     <w:qFormat/>
     <w:rsid w:val="006E13FF"/>
     <w:pPr>
@@ -2928,11 +2938,11 @@
       <w:szCs w:val="22"/>
     </w:rPr>
   </w:style>
-  <w:style w:type="paragraph" w:styleId="Ttulo4">
+  <w:style w:type="paragraph" w:styleId="Heading4">
     <w:name w:val="heading 4"/>
     <w:basedOn w:val="Normal"/>
     <w:next w:val="Normal"/>
-    <w:link w:val="Ttulo4Carter"/>
+    <w:link w:val="Heading4Char"/>
     <w:qFormat/>
     <w:rsid w:val="006E13FF"/>
     <w:pPr>
@@ -2950,11 +2960,11 @@
       <w:szCs w:val="18"/>
     </w:rPr>
   </w:style>
-  <w:style w:type="paragraph" w:styleId="Ttulo5">
+  <w:style w:type="paragraph" w:styleId="Heading5">
     <w:name w:val="heading 5"/>
     <w:basedOn w:val="Normal"/>
     <w:next w:val="Normal"/>
-    <w:link w:val="Ttulo5Carter"/>
+    <w:link w:val="Heading5Char"/>
     <w:qFormat/>
     <w:rsid w:val="006E13FF"/>
     <w:pPr>
@@ -2969,11 +2979,11 @@
       <w:szCs w:val="18"/>
     </w:rPr>
   </w:style>
-  <w:style w:type="paragraph" w:styleId="Ttulo6">
+  <w:style w:type="paragraph" w:styleId="Heading6">
     <w:name w:val="heading 6"/>
     <w:basedOn w:val="Normal"/>
     <w:next w:val="Normal"/>
-    <w:link w:val="Ttulo6Carter"/>
+    <w:link w:val="Heading6Char"/>
     <w:qFormat/>
     <w:rsid w:val="006E13FF"/>
     <w:pPr>
@@ -2991,11 +3001,11 @@
       <w:szCs w:val="16"/>
     </w:rPr>
   </w:style>
-  <w:style w:type="paragraph" w:styleId="Ttulo7">
+  <w:style w:type="paragraph" w:styleId="Heading7">
     <w:name w:val="heading 7"/>
     <w:basedOn w:val="Normal"/>
     <w:next w:val="Normal"/>
-    <w:link w:val="Ttulo7Carter"/>
+    <w:link w:val="Heading7Char"/>
     <w:qFormat/>
     <w:rsid w:val="006E13FF"/>
     <w:pPr>
@@ -3011,11 +3021,11 @@
       <w:szCs w:val="16"/>
     </w:rPr>
   </w:style>
-  <w:style w:type="paragraph" w:styleId="Ttulo8">
+  <w:style w:type="paragraph" w:styleId="Heading8">
     <w:name w:val="heading 8"/>
     <w:basedOn w:val="Normal"/>
     <w:next w:val="Normal"/>
-    <w:link w:val="Ttulo8Carter"/>
+    <w:link w:val="Heading8Char"/>
     <w:qFormat/>
     <w:rsid w:val="006E13FF"/>
     <w:pPr>
@@ -3033,11 +3043,11 @@
       <w:szCs w:val="16"/>
     </w:rPr>
   </w:style>
-  <w:style w:type="paragraph" w:styleId="Ttulo9">
+  <w:style w:type="paragraph" w:styleId="Heading9">
     <w:name w:val="heading 9"/>
     <w:basedOn w:val="Normal"/>
     <w:next w:val="Normal"/>
-    <w:link w:val="Ttulo9Carter"/>
+    <w:link w:val="Heading9Char"/>
     <w:qFormat/>
     <w:rsid w:val="006E13FF"/>
     <w:pPr>
@@ -3053,13 +3063,13 @@
       <w:szCs w:val="16"/>
     </w:rPr>
   </w:style>
-  <w:style w:type="character" w:default="1" w:styleId="Tipodeletrapredefinidodopargrafo">
+  <w:style w:type="character" w:default="1" w:styleId="DefaultParagraphFont">
     <w:name w:val="Default Paragraph Font"/>
     <w:uiPriority w:val="1"/>
     <w:semiHidden/>
     <w:unhideWhenUsed/>
   </w:style>
-  <w:style w:type="table" w:default="1" w:styleId="Tabelanormal">
+  <w:style w:type="table" w:default="1" w:styleId="TableNormal">
     <w:name w:val="Normal Table"/>
     <w:uiPriority w:val="99"/>
     <w:semiHidden/>
@@ -3074,16 +3084,16 @@
       </w:tblCellMar>
     </w:tblPr>
   </w:style>
-  <w:style w:type="numbering" w:default="1" w:styleId="Semlista">
+  <w:style w:type="numbering" w:default="1" w:styleId="NoList">
     <w:name w:val="No List"/>
     <w:uiPriority w:val="99"/>
     <w:semiHidden/>
     <w:unhideWhenUsed/>
   </w:style>
-  <w:style w:type="character" w:customStyle="1" w:styleId="Ttulo1Carter">
-    <w:name w:val="Título 1 Caráter"/>
-    <w:basedOn w:val="Tipodeletrapredefinidodopargrafo"/>
-    <w:link w:val="Ttulo1"/>
+  <w:style w:type="character" w:customStyle="1" w:styleId="Heading1Char">
+    <w:name w:val="Heading 1 Char"/>
+    <w:basedOn w:val="DefaultParagraphFont"/>
+    <w:link w:val="Heading1"/>
     <w:rsid w:val="000C7D58"/>
     <w:rPr>
       <w:rFonts w:ascii="Verdana" w:hAnsi="Verdana"/>
@@ -3092,10 +3102,10 @@
       <w:szCs w:val="18"/>
     </w:rPr>
   </w:style>
-  <w:style w:type="character" w:customStyle="1" w:styleId="Ttulo2Carter">
-    <w:name w:val="Título 2 Caráter"/>
-    <w:basedOn w:val="Tipodeletrapredefinidodopargrafo"/>
-    <w:link w:val="Ttulo2"/>
+  <w:style w:type="character" w:customStyle="1" w:styleId="Heading2Char">
+    <w:name w:val="Heading 2 Char"/>
+    <w:basedOn w:val="DefaultParagraphFont"/>
+    <w:link w:val="Heading2"/>
     <w:rsid w:val="000C7D58"/>
     <w:rPr>
       <w:rFonts w:ascii="Verdana" w:hAnsi="Verdana"/>
@@ -3105,10 +3115,10 @@
       <w:lang w:eastAsia="en-US"/>
     </w:rPr>
   </w:style>
-  <w:style w:type="character" w:customStyle="1" w:styleId="Ttulo3Carter">
-    <w:name w:val="Título 3 Caráter"/>
-    <w:basedOn w:val="Tipodeletrapredefinidodopargrafo"/>
-    <w:link w:val="Ttulo3"/>
+  <w:style w:type="character" w:customStyle="1" w:styleId="Heading3Char">
+    <w:name w:val="Heading 3 Char"/>
+    <w:basedOn w:val="DefaultParagraphFont"/>
+    <w:link w:val="Heading3"/>
     <w:rsid w:val="00595A19"/>
     <w:rPr>
       <w:rFonts w:ascii="Verdana" w:hAnsi="Verdana"/>
@@ -3119,10 +3129,10 @@
       <w:lang w:val="en-US" w:eastAsia="en-US"/>
     </w:rPr>
   </w:style>
-  <w:style w:type="character" w:customStyle="1" w:styleId="Ttulo4Carter">
-    <w:name w:val="Título 4 Caráter"/>
-    <w:basedOn w:val="Tipodeletrapredefinidodopargrafo"/>
-    <w:link w:val="Ttulo4"/>
+  <w:style w:type="character" w:customStyle="1" w:styleId="Heading4Char">
+    <w:name w:val="Heading 4 Char"/>
+    <w:basedOn w:val="DefaultParagraphFont"/>
+    <w:link w:val="Heading4"/>
     <w:rsid w:val="00595A19"/>
     <w:rPr>
       <w:rFonts w:ascii="Verdana" w:hAnsi="Verdana"/>
@@ -3133,10 +3143,10 @@
       <w:lang w:val="en-US" w:eastAsia="en-US"/>
     </w:rPr>
   </w:style>
-  <w:style w:type="character" w:customStyle="1" w:styleId="Ttulo5Carter">
-    <w:name w:val="Título 5 Caráter"/>
-    <w:basedOn w:val="Tipodeletrapredefinidodopargrafo"/>
-    <w:link w:val="Ttulo5"/>
+  <w:style w:type="character" w:customStyle="1" w:styleId="Heading5Char">
+    <w:name w:val="Heading 5 Char"/>
+    <w:basedOn w:val="DefaultParagraphFont"/>
+    <w:link w:val="Heading5"/>
     <w:rsid w:val="00595A19"/>
     <w:rPr>
       <w:rFonts w:ascii="Verdana" w:hAnsi="Verdana"/>
@@ -3145,10 +3155,10 @@
       <w:lang w:val="en-US" w:eastAsia="en-US"/>
     </w:rPr>
   </w:style>
-  <w:style w:type="character" w:customStyle="1" w:styleId="Ttulo6Carter">
-    <w:name w:val="Título 6 Caráter"/>
-    <w:basedOn w:val="Tipodeletrapredefinidodopargrafo"/>
-    <w:link w:val="Ttulo6"/>
+  <w:style w:type="character" w:customStyle="1" w:styleId="Heading6Char">
+    <w:name w:val="Heading 6 Char"/>
+    <w:basedOn w:val="DefaultParagraphFont"/>
+    <w:link w:val="Heading6"/>
     <w:rsid w:val="00595A19"/>
     <w:rPr>
       <w:rFonts w:ascii="Verdana" w:hAnsi="Verdana"/>
@@ -3159,10 +3169,10 @@
       <w:lang w:val="en-US" w:eastAsia="en-US"/>
     </w:rPr>
   </w:style>
-  <w:style w:type="character" w:customStyle="1" w:styleId="Ttulo7Carter">
-    <w:name w:val="Título 7 Caráter"/>
-    <w:basedOn w:val="Tipodeletrapredefinidodopargrafo"/>
-    <w:link w:val="Ttulo7"/>
+  <w:style w:type="character" w:customStyle="1" w:styleId="Heading7Char">
+    <w:name w:val="Heading 7 Char"/>
+    <w:basedOn w:val="DefaultParagraphFont"/>
+    <w:link w:val="Heading7"/>
     <w:rsid w:val="00595A19"/>
     <w:rPr>
       <w:rFonts w:ascii="Verdana" w:hAnsi="Verdana"/>
@@ -3171,10 +3181,10 @@
       <w:lang w:val="en-US" w:eastAsia="en-US"/>
     </w:rPr>
   </w:style>
-  <w:style w:type="character" w:customStyle="1" w:styleId="Ttulo8Carter">
-    <w:name w:val="Título 8 Caráter"/>
-    <w:basedOn w:val="Tipodeletrapredefinidodopargrafo"/>
-    <w:link w:val="Ttulo8"/>
+  <w:style w:type="character" w:customStyle="1" w:styleId="Heading8Char">
+    <w:name w:val="Heading 8 Char"/>
+    <w:basedOn w:val="DefaultParagraphFont"/>
+    <w:link w:val="Heading8"/>
     <w:rsid w:val="00595A19"/>
     <w:rPr>
       <w:rFonts w:ascii="Verdana" w:hAnsi="Verdana"/>
@@ -3185,10 +3195,10 @@
       <w:lang w:val="en-US" w:eastAsia="en-US"/>
     </w:rPr>
   </w:style>
-  <w:style w:type="character" w:customStyle="1" w:styleId="Ttulo9Carter">
-    <w:name w:val="Título 9 Caráter"/>
-    <w:basedOn w:val="Tipodeletrapredefinidodopargrafo"/>
-    <w:link w:val="Ttulo9"/>
+  <w:style w:type="character" w:customStyle="1" w:styleId="Heading9Char">
+    <w:name w:val="Heading 9 Char"/>
+    <w:basedOn w:val="DefaultParagraphFont"/>
+    <w:link w:val="Heading9"/>
     <w:rsid w:val="00595A19"/>
     <w:rPr>
       <w:rFonts w:ascii="Verdana" w:hAnsi="Verdana"/>
@@ -3197,11 +3207,11 @@
       <w:lang w:val="en-US" w:eastAsia="en-US"/>
     </w:rPr>
   </w:style>
-  <w:style w:type="paragraph" w:styleId="Legenda">
+  <w:style w:type="paragraph" w:styleId="Caption">
     <w:name w:val="caption"/>
     <w:basedOn w:val="Normal"/>
     <w:next w:val="Normal"/>
-    <w:link w:val="LegendaCarter"/>
+    <w:link w:val="CaptionChar"/>
     <w:qFormat/>
     <w:rsid w:val="009A5AAF"/>
     <w:pPr>
@@ -3213,10 +3223,10 @@
       <w:lang w:val="pt-PT"/>
     </w:rPr>
   </w:style>
-  <w:style w:type="character" w:customStyle="1" w:styleId="LegendaCarter">
-    <w:name w:val="Legenda Caráter"/>
-    <w:basedOn w:val="Tipodeletrapredefinidodopargrafo"/>
-    <w:link w:val="Legenda"/>
+  <w:style w:type="character" w:customStyle="1" w:styleId="CaptionChar">
+    <w:name w:val="Caption Char"/>
+    <w:basedOn w:val="DefaultParagraphFont"/>
+    <w:link w:val="Caption"/>
     <w:rsid w:val="009A5AAF"/>
     <w:rPr>
       <w:rFonts w:ascii="Verdana" w:hAnsi="Verdana"/>
@@ -3225,11 +3235,11 @@
       <w:lang w:eastAsia="en-US"/>
     </w:rPr>
   </w:style>
-  <w:style w:type="paragraph" w:styleId="Ttulo">
+  <w:style w:type="paragraph" w:styleId="Title">
     <w:name w:val="Title"/>
     <w:basedOn w:val="Normal"/>
     <w:next w:val="Normal"/>
-    <w:link w:val="TtuloCarter"/>
+    <w:link w:val="TitleChar"/>
     <w:qFormat/>
     <w:rsid w:val="0083281A"/>
     <w:pPr>
@@ -3242,10 +3252,10 @@
       <w:szCs w:val="48"/>
     </w:rPr>
   </w:style>
-  <w:style w:type="character" w:customStyle="1" w:styleId="TtuloCarter">
-    <w:name w:val="Título Caráter"/>
-    <w:basedOn w:val="Tipodeletrapredefinidodopargrafo"/>
-    <w:link w:val="Ttulo"/>
+  <w:style w:type="character" w:customStyle="1" w:styleId="TitleChar">
+    <w:name w:val="Title Char"/>
+    <w:basedOn w:val="DefaultParagraphFont"/>
+    <w:link w:val="Title"/>
     <w:rsid w:val="00595A19"/>
     <w:rPr>
       <w:kern w:val="28"/>
@@ -3270,10 +3280,10 @@
       <w:szCs w:val="24"/>
     </w:rPr>
   </w:style>
-  <w:style w:type="paragraph" w:styleId="Cabealho">
+  <w:style w:type="paragraph" w:styleId="Header">
     <w:name w:val="header"/>
     <w:basedOn w:val="Normal"/>
-    <w:link w:val="CabealhoCarter"/>
+    <w:link w:val="HeaderChar"/>
     <w:uiPriority w:val="99"/>
     <w:unhideWhenUsed/>
     <w:rsid w:val="00A46F89"/>
@@ -3285,10 +3295,10 @@
       <w:spacing w:line="240" w:lineRule="auto"/>
     </w:pPr>
   </w:style>
-  <w:style w:type="character" w:customStyle="1" w:styleId="CabealhoCarter">
-    <w:name w:val="Cabeçalho Caráter"/>
-    <w:basedOn w:val="Tipodeletrapredefinidodopargrafo"/>
-    <w:link w:val="Cabealho"/>
+  <w:style w:type="character" w:customStyle="1" w:styleId="HeaderChar">
+    <w:name w:val="Header Char"/>
+    <w:basedOn w:val="DefaultParagraphFont"/>
+    <w:link w:val="Header"/>
     <w:uiPriority w:val="99"/>
     <w:rsid w:val="00A46F89"/>
     <w:rPr>
@@ -3297,10 +3307,10 @@
       <w:lang w:val="en-US" w:eastAsia="en-US"/>
     </w:rPr>
   </w:style>
-  <w:style w:type="paragraph" w:styleId="Rodap">
+  <w:style w:type="paragraph" w:styleId="Footer">
     <w:name w:val="footer"/>
     <w:basedOn w:val="Normal"/>
-    <w:link w:val="RodapCarter"/>
+    <w:link w:val="FooterChar"/>
     <w:uiPriority w:val="99"/>
     <w:unhideWhenUsed/>
     <w:rsid w:val="00A46F89"/>
@@ -3312,10 +3322,10 @@
       <w:spacing w:line="240" w:lineRule="auto"/>
     </w:pPr>
   </w:style>
-  <w:style w:type="character" w:customStyle="1" w:styleId="RodapCarter">
-    <w:name w:val="Rodapé Caráter"/>
-    <w:basedOn w:val="Tipodeletrapredefinidodopargrafo"/>
-    <w:link w:val="Rodap"/>
+  <w:style w:type="character" w:customStyle="1" w:styleId="FooterChar">
+    <w:name w:val="Footer Char"/>
+    <w:basedOn w:val="DefaultParagraphFont"/>
+    <w:link w:val="Footer"/>
     <w:uiPriority w:val="99"/>
     <w:rsid w:val="00A46F89"/>
     <w:rPr>
@@ -3324,10 +3334,10 @@
       <w:lang w:val="en-US" w:eastAsia="en-US"/>
     </w:rPr>
   </w:style>
-  <w:style w:type="paragraph" w:styleId="Textodebalo">
+  <w:style w:type="paragraph" w:styleId="BalloonText">
     <w:name w:val="Balloon Text"/>
     <w:basedOn w:val="Normal"/>
-    <w:link w:val="TextodebaloCarter"/>
+    <w:link w:val="BalloonTextChar"/>
     <w:uiPriority w:val="99"/>
     <w:semiHidden/>
     <w:unhideWhenUsed/>
@@ -3341,10 +3351,10 @@
       <w:szCs w:val="16"/>
     </w:rPr>
   </w:style>
-  <w:style w:type="character" w:customStyle="1" w:styleId="TextodebaloCarter">
-    <w:name w:val="Texto de balão Caráter"/>
-    <w:basedOn w:val="Tipodeletrapredefinidodopargrafo"/>
-    <w:link w:val="Textodebalo"/>
+  <w:style w:type="character" w:customStyle="1" w:styleId="BalloonTextChar">
+    <w:name w:val="Balloon Text Char"/>
+    <w:basedOn w:val="DefaultParagraphFont"/>
+    <w:link w:val="BalloonText"/>
     <w:uiPriority w:val="99"/>
     <w:semiHidden/>
     <w:rsid w:val="00A46F89"/>
@@ -3355,12 +3365,12 @@
       <w:lang w:val="en-US" w:eastAsia="en-US"/>
     </w:rPr>
   </w:style>
-  <w:style w:type="character" w:styleId="Nmerodepgina">
+  <w:style w:type="character" w:styleId="PageNumber">
     <w:name w:val="page number"/>
-    <w:basedOn w:val="Tipodeletrapredefinidodopargrafo"/>
+    <w:basedOn w:val="DefaultParagraphFont"/>
     <w:rsid w:val="00A46F89"/>
   </w:style>
-  <w:style w:type="paragraph" w:styleId="PargrafodaLista">
+  <w:style w:type="paragraph" w:styleId="ListParagraph">
     <w:name w:val="List Paragraph"/>
     <w:basedOn w:val="Normal"/>
     <w:uiPriority w:val="34"/>
@@ -3371,9 +3381,9 @@
       <w:contextualSpacing/>
     </w:pPr>
   </w:style>
-  <w:style w:type="table" w:styleId="TabelacomGrelha">
+  <w:style w:type="table" w:styleId="TableGrid">
     <w:name w:val="Table Grid"/>
-    <w:basedOn w:val="Tabelanormal"/>
+    <w:basedOn w:val="TableNormal"/>
     <w:uiPriority w:val="59"/>
     <w:rsid w:val="00D95346"/>
     <w:tblPr>
@@ -3405,7 +3415,7 @@
   </w:style>
   <w:style w:type="character" w:customStyle="1" w:styleId="MTDisplayEquationCarcter">
     <w:name w:val="MTDisplayEquation Carácter"/>
-    <w:basedOn w:val="Tipodeletrapredefinidodopargrafo"/>
+    <w:basedOn w:val="DefaultParagraphFont"/>
     <w:link w:val="MTDisplayEquation"/>
     <w:rsid w:val="00172A03"/>
     <w:rPr>
@@ -3414,9 +3424,9 @@
       <w:lang w:eastAsia="en-US"/>
     </w:rPr>
   </w:style>
-  <w:style w:type="character" w:styleId="TextodoMarcadordePosio">
+  <w:style w:type="character" w:styleId="PlaceholderText">
     <w:name w:val="Placeholder Text"/>
-    <w:basedOn w:val="Tipodeletrapredefinidodopargrafo"/>
+    <w:basedOn w:val="DefaultParagraphFont"/>
     <w:uiPriority w:val="99"/>
     <w:semiHidden/>
     <w:rsid w:val="008F249C"/>

</xml_diff>

<commit_message>
011_ADC, projecto_0 atualizado e planeamento updated
</commit_message>
<xml_diff>
--- a/Módulos/005_Projeto_de_iniciação/005_Projeto_de_iniciação.docx
+++ b/Módulos/005_Projeto_de_iniciação/005_Projeto_de_iniciação.docx
@@ -4,7 +4,7 @@
   <w:body>
     <w:p>
       <w:pPr>
-        <w:pStyle w:val="Title"/>
+        <w:pStyle w:val="Ttulo"/>
         <w:framePr w:wrap="notBeside"/>
         <w:jc w:val="left"/>
         <w:rPr>
@@ -15,7 +15,19 @@
         <w:rPr>
           <w:lang w:val="pt-PT"/>
         </w:rPr>
-        <w:t xml:space="preserve">Projeto de iniciação </w:t>
+        <w:t xml:space="preserve">Projeto </w:t>
+      </w:r>
+      <w:r>
+        <w:rPr>
+          <w:lang w:val="pt-PT"/>
+        </w:rPr>
+        <w:t>0</w:t>
+      </w:r>
+      <w:r>
+        <w:rPr>
+          <w:lang w:val="pt-PT"/>
+        </w:rPr>
+        <w:t xml:space="preserve"> </w:t>
       </w:r>
     </w:p>
     <w:p>
@@ -35,7 +47,19 @@
         <w:rPr>
           <w:lang w:val="pt-PT"/>
         </w:rPr>
-        <w:t>Neste primeiro projeto de iniciação irão ser apresentadas 3 tarefas distintas para serem elaboradas.</w:t>
+        <w:t xml:space="preserve">Neste primeiro </w:t>
+      </w:r>
+      <w:r>
+        <w:rPr>
+          <w:lang w:val="pt-PT"/>
+        </w:rPr>
+        <w:t>zero</w:t>
+      </w:r>
+      <w:r>
+        <w:rPr>
+          <w:lang w:val="pt-PT"/>
+        </w:rPr>
+        <w:t xml:space="preserve"> de iniciação irão ser apresentadas 3 tarefas distintas para serem elaboradas.</w:t>
       </w:r>
     </w:p>
     <w:p>
@@ -51,6 +75,58 @@
           <w:lang w:val="pt-PT"/>
         </w:rPr>
       </w:pPr>
+      <w:r>
+        <w:rPr>
+          <w:b/>
+          <w:bCs/>
+          <w:lang w:val="pt-PT"/>
+        </w:rPr>
+        <w:t>1 –</w:t>
+      </w:r>
+      <w:r>
+        <w:rPr>
+          <w:lang w:val="pt-PT"/>
+        </w:rPr>
+        <w:t xml:space="preserve"> </w:t>
+      </w:r>
+      <w:r>
+        <w:rPr>
+          <w:b/>
+          <w:bCs/>
+          <w:lang w:val="pt-PT"/>
+        </w:rPr>
+        <w:t xml:space="preserve">Led a piscar periodicamente. </w:t>
+      </w:r>
+      <w:r>
+        <w:rPr>
+          <w:lang w:val="pt-PT"/>
+        </w:rPr>
+        <w:t>Deverá</w:t>
+      </w:r>
+      <w:r>
+        <w:rPr>
+          <w:lang w:val="pt-PT"/>
+        </w:rPr>
+        <w:t xml:space="preserve"> colocar</w:t>
+      </w:r>
+      <w:r>
+        <w:rPr>
+          <w:lang w:val="pt-PT"/>
+        </w:rPr>
+        <w:t xml:space="preserve"> o led existente</w:t>
+      </w:r>
+      <w:r>
+        <w:rPr>
+          <w:lang w:val="pt-PT"/>
+        </w:rPr>
+        <w:t xml:space="preserve"> na placa a </w:t>
+      </w:r>
+      <w:r>
+        <w:rPr>
+          <w:lang w:val="pt-PT"/>
+        </w:rPr>
+        <w:t>piscar com uma cadência de 1 segundo.</w:t>
+      </w:r>
     </w:p>
     <w:p>
       <w:pPr>
@@ -60,41 +136,6 @@
       </w:pPr>
       <w:r>
         <w:rPr>
-          <w:b/>
-          <w:bCs/>
-          <w:lang w:val="pt-PT"/>
-        </w:rPr>
-        <w:t>1 –</w:t>
-      </w:r>
-      <w:r>
-        <w:rPr>
-          <w:lang w:val="pt-PT"/>
-        </w:rPr>
-        <w:t xml:space="preserve"> </w:t>
-      </w:r>
-      <w:r>
-        <w:rPr>
-          <w:b/>
-          <w:bCs/>
-          <w:lang w:val="pt-PT"/>
-        </w:rPr>
-        <w:t xml:space="preserve">Led a piscar periodicamente. </w:t>
-      </w:r>
-      <w:r>
-        <w:rPr>
-          <w:lang w:val="pt-PT"/>
-        </w:rPr>
-        <w:t xml:space="preserve">Utilizando as apps TIMER e PWM, o led existente deverá piscar com uma cadência de 1 segundo. </w:t>
-      </w:r>
-    </w:p>
-    <w:p>
-      <w:pPr>
-        <w:rPr>
-          <w:lang w:val="pt-PT"/>
-        </w:rPr>
-      </w:pPr>
-      <w:r>
-        <w:rPr>
           <w:lang w:val="pt-PT"/>
         </w:rPr>
         <w:t xml:space="preserve">Nota: Ler </w:t>
@@ -113,7 +154,41 @@
         <w:rPr>
           <w:lang w:val="pt-PT"/>
         </w:rPr>
-        <w:t xml:space="preserve"> do relax kit para descobrir quais são os pinos a que está ligado o Led.</w:t>
+        <w:t xml:space="preserve"> d</w:t>
+      </w:r>
+      <w:r>
+        <w:rPr>
+          <w:lang w:val="pt-PT"/>
+        </w:rPr>
+        <w:t xml:space="preserve">a </w:t>
+      </w:r>
+      <w:proofErr w:type="spellStart"/>
+      <w:r>
+        <w:rPr>
+          <w:lang w:val="pt-PT"/>
+        </w:rPr>
+        <w:t>plca</w:t>
+      </w:r>
+      <w:proofErr w:type="spellEnd"/>
+      <w:r>
+        <w:rPr>
+          <w:lang w:val="pt-PT"/>
+        </w:rPr>
+        <w:t xml:space="preserve"> </w:t>
+      </w:r>
+      <w:r>
+        <w:rPr>
+          <w:i/>
+          <w:iCs/>
+          <w:lang w:val="pt-PT"/>
+        </w:rPr>
+        <w:t xml:space="preserve">platform2go </w:t>
+      </w:r>
+      <w:r>
+        <w:rPr>
+          <w:lang w:val="pt-PT"/>
+        </w:rPr>
+        <w:t>para descobrir quais são os pinos a que está ligado o Led.</w:t>
       </w:r>
     </w:p>
     <w:p>
@@ -264,7 +339,31 @@
         <w:rPr>
           <w:lang w:val="pt-PT"/>
         </w:rPr>
-        <w:t xml:space="preserve">Exemplo: Estado inicial do Led será desligado, clicando botão o brilho passará ser de 25%, clicando outra vez 100%, clicando outra vez volta ao estado inicial. </w:t>
+        <w:t>Exemplo: Estado inicial do Led será desligado, clicando</w:t>
+      </w:r>
+      <w:r>
+        <w:rPr>
+          <w:lang w:val="pt-PT"/>
+        </w:rPr>
+        <w:t xml:space="preserve"> num</w:t>
+      </w:r>
+      <w:r>
+        <w:rPr>
+          <w:lang w:val="pt-PT"/>
+        </w:rPr>
+        <w:t xml:space="preserve"> botão</w:t>
+      </w:r>
+      <w:r>
+        <w:rPr>
+          <w:lang w:val="pt-PT"/>
+        </w:rPr>
+        <w:t>,</w:t>
+      </w:r>
+      <w:r>
+        <w:rPr>
+          <w:lang w:val="pt-PT"/>
+        </w:rPr>
+        <w:t xml:space="preserve"> o brilho passará ser de 25%, clicando outra vez 100%, clicando outra vez volta ao estado inicial. </w:t>
       </w:r>
     </w:p>
     <w:p>
@@ -417,7 +516,43 @@
         <w:rPr>
           <w:lang w:val="pt-PT"/>
         </w:rPr>
-        <w:t xml:space="preserve"> – Utilizar app ADC para leitura do sensor analógico de luminosidade e utilizar este valor para automaticamente defin</w:t>
+        <w:t xml:space="preserve"> – </w:t>
+      </w:r>
+      <w:r>
+        <w:rPr>
+          <w:lang w:val="pt-PT"/>
+        </w:rPr>
+        <w:t>L</w:t>
+      </w:r>
+      <w:r>
+        <w:rPr>
+          <w:lang w:val="pt-PT"/>
+        </w:rPr>
+        <w:t>eitura do sensor analógico de luminosidade e utiliza</w:t>
+      </w:r>
+      <w:r>
+        <w:rPr>
+          <w:lang w:val="pt-PT"/>
+        </w:rPr>
+        <w:t>ção</w:t>
+      </w:r>
+      <w:r>
+        <w:rPr>
+          <w:lang w:val="pt-PT"/>
+        </w:rPr>
+        <w:t xml:space="preserve"> </w:t>
+      </w:r>
+      <w:r>
+        <w:rPr>
+          <w:lang w:val="pt-PT"/>
+        </w:rPr>
+        <w:t>d</w:t>
+      </w:r>
+      <w:r>
+        <w:rPr>
+          <w:lang w:val="pt-PT"/>
+        </w:rPr>
+        <w:t>este valor para automaticamente defin</w:t>
       </w:r>
       <w:r>
         <w:rPr>
@@ -496,6 +631,187 @@
           <w:lang w:val="pt-PT"/>
         </w:rPr>
         <w:t>re o seu funcionamento.</w:t>
+      </w:r>
+    </w:p>
+    <w:p>
+      <w:pPr>
+        <w:rPr>
+          <w:lang w:val="pt-PT"/>
+        </w:rPr>
+      </w:pPr>
+    </w:p>
+    <w:p>
+      <w:pPr>
+        <w:rPr>
+          <w:b/>
+          <w:bCs/>
+          <w:lang w:val="pt-PT"/>
+        </w:rPr>
+      </w:pPr>
+    </w:p>
+    <w:p>
+      <w:pPr>
+        <w:rPr>
+          <w:b/>
+          <w:bCs/>
+          <w:lang w:val="pt-PT"/>
+        </w:rPr>
+      </w:pPr>
+      <w:r>
+        <w:rPr>
+          <w:b/>
+          <w:bCs/>
+          <w:lang w:val="pt-PT"/>
+        </w:rPr>
+        <w:t>Modo de submissão:</w:t>
+      </w:r>
+    </w:p>
+    <w:p>
+      <w:pPr>
+        <w:rPr>
+          <w:lang w:val="pt-PT"/>
+        </w:rPr>
+      </w:pPr>
+      <w:r>
+        <w:rPr>
+          <w:b/>
+          <w:bCs/>
+          <w:lang w:val="pt-PT"/>
+        </w:rPr>
+        <w:t xml:space="preserve">- </w:t>
+      </w:r>
+      <w:r>
+        <w:rPr>
+          <w:lang w:val="pt-PT"/>
+        </w:rPr>
+        <w:t>Cada alínea deverá ser um projeto individual e o seu nome deverá seguir a seguinte sintaxe: Proj0</w:t>
+      </w:r>
+      <w:r>
+        <w:rPr>
+          <w:lang w:val="pt-PT"/>
+        </w:rPr>
+        <w:t xml:space="preserve">_&lt;nº do grupo&gt;_&lt;Nº da alínea&gt;. Deverão ser exportados os quatro projetos de forma apropriada e sob a forma de ficheiro .zip. </w:t>
+      </w:r>
+    </w:p>
+    <w:p>
+      <w:pPr>
+        <w:rPr>
+          <w:lang w:val="pt-PT"/>
+        </w:rPr>
+      </w:pPr>
+    </w:p>
+    <w:p>
+      <w:pPr>
+        <w:rPr>
+          <w:lang w:val="pt-PT"/>
+        </w:rPr>
+      </w:pPr>
+      <w:r>
+        <w:rPr>
+          <w:lang w:val="pt-PT"/>
+        </w:rPr>
+        <w:t xml:space="preserve">Exemplo: para o grupo nº1 deverão constar os seguintes ficheiros ‘Proj0_1_1.zip’, </w:t>
+      </w:r>
+      <w:r>
+        <w:rPr>
+          <w:lang w:val="pt-PT"/>
+        </w:rPr>
+        <w:t>‘Proj0_1_</w:t>
+      </w:r>
+      <w:r>
+        <w:rPr>
+          <w:lang w:val="pt-PT"/>
+        </w:rPr>
+        <w:t>2.zip</w:t>
+      </w:r>
+      <w:proofErr w:type="gramStart"/>
+      <w:r>
+        <w:rPr>
+          <w:lang w:val="pt-PT"/>
+        </w:rPr>
+        <w:t xml:space="preserve">’ </w:t>
+      </w:r>
+      <w:r>
+        <w:rPr>
+          <w:lang w:val="pt-PT"/>
+        </w:rPr>
+        <w:t>,</w:t>
+      </w:r>
+      <w:proofErr w:type="gramEnd"/>
+      <w:r>
+        <w:rPr>
+          <w:lang w:val="pt-PT"/>
+        </w:rPr>
+        <w:t xml:space="preserve"> </w:t>
+      </w:r>
+      <w:r>
+        <w:rPr>
+          <w:lang w:val="pt-PT"/>
+        </w:rPr>
+        <w:t>‘Proj0_1_</w:t>
+      </w:r>
+      <w:r>
+        <w:rPr>
+          <w:lang w:val="pt-PT"/>
+        </w:rPr>
+        <w:t>3.zip</w:t>
+      </w:r>
+      <w:r>
+        <w:rPr>
+          <w:lang w:val="pt-PT"/>
+        </w:rPr>
+        <w:t xml:space="preserve">’ </w:t>
+      </w:r>
+      <w:r>
+        <w:rPr>
+          <w:lang w:val="pt-PT"/>
+        </w:rPr>
+        <w:t xml:space="preserve">, </w:t>
+      </w:r>
+      <w:r>
+        <w:rPr>
+          <w:lang w:val="pt-PT"/>
+        </w:rPr>
+        <w:t>‘Proj0_1_</w:t>
+      </w:r>
+      <w:r>
+        <w:rPr>
+          <w:lang w:val="pt-PT"/>
+        </w:rPr>
+        <w:t>4.zip</w:t>
+      </w:r>
+      <w:r>
+        <w:rPr>
+          <w:lang w:val="pt-PT"/>
+        </w:rPr>
+        <w:t>’</w:t>
+      </w:r>
+      <w:r>
+        <w:rPr>
+          <w:lang w:val="pt-PT"/>
+        </w:rPr>
+        <w:t>.</w:t>
+      </w:r>
+    </w:p>
+    <w:p>
+      <w:pPr>
+        <w:rPr>
+          <w:lang w:val="pt-PT"/>
+        </w:rPr>
+      </w:pPr>
+    </w:p>
+    <w:p>
+      <w:pPr>
+        <w:rPr>
+          <w:u w:val="single"/>
+          <w:lang w:val="pt-PT"/>
+        </w:rPr>
+      </w:pPr>
+      <w:r>
+        <w:rPr>
+          <w:lang w:val="pt-PT"/>
+        </w:rPr>
+        <w:t>- Apenas um elemento do grupo deverá submeter o trabalho até dia 29 às 23:59.</w:t>
       </w:r>
     </w:p>
     <w:sectPr>
@@ -539,7 +855,7 @@
 <w:ftr xmlns:wpc="http://schemas.microsoft.com/office/word/2010/wordprocessingCanvas" xmlns:cx="http://schemas.microsoft.com/office/drawing/2014/chartex" xmlns:cx1="http://schemas.microsoft.com/office/drawing/2015/9/8/chartex" xmlns:cx2="http://schemas.microsoft.com/office/drawing/2015/10/21/chartex" xmlns:cx3="http://schemas.microsoft.com/office/drawing/2016/5/9/chartex" xmlns:cx4="http://schemas.microsoft.com/office/drawing/2016/5/10/chartex" xmlns:cx5="http://schemas.microsoft.com/office/drawing/2016/5/11/chartex" xmlns:cx6="http://schemas.microsoft.com/office/drawing/2016/5/12/chartex" xmlns:cx7="http://schemas.microsoft.com/office/drawing/2016/5/13/chartex" xmlns:cx8="http://schemas.microsoft.com/office/drawing/2016/5/14/chartex" xmlns:mc="http://schemas.openxmlformats.org/markup-compatibility/2006" xmlns:aink="http://schemas.microsoft.com/office/drawing/2016/ink" xmlns:am3d="http://schemas.microsoft.com/office/drawing/2017/model3d" xmlns:o="urn:schemas-microsoft-com:office:office" xmlns:r="http://schemas.openxmlformats.org/officeDocument/2006/relationships" xmlns:m="http://schemas.openxmlformats.org/officeDocument/2006/math" xmlns:v="urn:schemas-microsoft-com:vml" xmlns:wp14="http://schemas.microsoft.com/office/word/2010/wordprocessingDrawing" xmlns:wp="http://schemas.openxmlformats.org/drawingml/2006/wordprocessingDrawing" xmlns:w10="urn:schemas-microsoft-com:office:word" xmlns:w="http://schemas.openxmlformats.org/wordprocessingml/2006/main" xmlns:w14="http://schemas.microsoft.com/office/word/2010/wordml" xmlns:w15="http://schemas.microsoft.com/office/word/2012/wordml" xmlns:w16cex="http://schemas.microsoft.com/office/word/2018/wordml/cex" xmlns:w16cid="http://schemas.microsoft.com/office/word/2016/wordml/cid" xmlns:w16="http://schemas.microsoft.com/office/word/2018/wordml" xmlns:w16sdtdh="http://schemas.microsoft.com/office/word/2020/wordml/sdtdatahash" xmlns:w16se="http://schemas.microsoft.com/office/word/2015/wordml/symex" xmlns:wpg="http://schemas.microsoft.com/office/word/2010/wordprocessingGroup" xmlns:wpi="http://schemas.microsoft.com/office/word/2010/wordprocessingInk" xmlns:wne="http://schemas.microsoft.com/office/word/2006/wordml" xmlns:wps="http://schemas.microsoft.com/office/word/2010/wordprocessingShape" mc:Ignorable="w14 w15 w16se w16cid w16 w16cex w16sdtdh wp14">
   <w:p>
     <w:pPr>
-      <w:pStyle w:val="Footer"/>
+      <w:pStyle w:val="Rodap"/>
       <w:tabs>
         <w:tab w:val="clear" w:pos="4252"/>
         <w:tab w:val="clear" w:pos="8504"/>
@@ -547,7 +863,7 @@
         <w:tab w:val="right" w:pos="9923"/>
       </w:tabs>
       <w:rPr>
-        <w:rStyle w:val="PageNumber"/>
+        <w:rStyle w:val="Nmerodepgina"/>
         <w:sz w:val="12"/>
         <w:szCs w:val="16"/>
         <w:lang w:val="pt-PT"/>
@@ -555,7 +871,7 @@
     </w:pPr>
     <w:r>
       <w:rPr>
-        <w:rStyle w:val="PageNumber"/>
+        <w:rStyle w:val="Nmerodepgina"/>
         <w:sz w:val="12"/>
         <w:szCs w:val="16"/>
         <w:lang w:val="pt-PT"/>
@@ -564,7 +880,7 @@
     </w:r>
     <w:r>
       <w:rPr>
-        <w:rStyle w:val="PageNumber"/>
+        <w:rStyle w:val="Nmerodepgina"/>
         <w:sz w:val="12"/>
         <w:szCs w:val="16"/>
         <w:lang w:val="pt-PT"/>
@@ -573,7 +889,7 @@
     </w:r>
     <w:r>
       <w:rPr>
-        <w:rStyle w:val="PageNumber"/>
+        <w:rStyle w:val="Nmerodepgina"/>
         <w:sz w:val="12"/>
         <w:szCs w:val="16"/>
         <w:lang w:val="pt-PT"/>
@@ -582,7 +898,7 @@
     </w:r>
     <w:r>
       <w:rPr>
-        <w:rStyle w:val="PageNumber"/>
+        <w:rStyle w:val="Nmerodepgina"/>
         <w:sz w:val="12"/>
         <w:szCs w:val="16"/>
         <w:lang w:val="pt-PT"/>
@@ -591,7 +907,7 @@
     </w:r>
     <w:r>
       <w:rPr>
-        <w:rStyle w:val="PageNumber"/>
+        <w:rStyle w:val="Nmerodepgina"/>
         <w:sz w:val="12"/>
         <w:szCs w:val="16"/>
         <w:lang w:val="pt-PT"/>
@@ -600,7 +916,7 @@
     </w:r>
     <w:r>
       <w:rPr>
-        <w:rStyle w:val="PageNumber"/>
+        <w:rStyle w:val="Nmerodepgina"/>
         <w:sz w:val="12"/>
         <w:szCs w:val="16"/>
         <w:lang w:val="pt-PT"/>
@@ -609,7 +925,7 @@
     </w:r>
     <w:r>
       <w:rPr>
-        <w:rStyle w:val="PageNumber"/>
+        <w:rStyle w:val="Nmerodepgina"/>
         <w:sz w:val="12"/>
         <w:szCs w:val="16"/>
       </w:rPr>
@@ -617,7 +933,7 @@
     </w:r>
     <w:r>
       <w:rPr>
-        <w:rStyle w:val="PageNumber"/>
+        <w:rStyle w:val="Nmerodepgina"/>
         <w:sz w:val="12"/>
         <w:szCs w:val="16"/>
         <w:lang w:val="pt-PT"/>
@@ -626,7 +942,7 @@
     </w:r>
     <w:r>
       <w:rPr>
-        <w:rStyle w:val="PageNumber"/>
+        <w:rStyle w:val="Nmerodepgina"/>
         <w:sz w:val="12"/>
         <w:szCs w:val="16"/>
       </w:rPr>
@@ -634,7 +950,7 @@
     </w:r>
     <w:r>
       <w:rPr>
-        <w:rStyle w:val="PageNumber"/>
+        <w:rStyle w:val="Nmerodepgina"/>
         <w:noProof/>
         <w:sz w:val="12"/>
         <w:szCs w:val="16"/>
@@ -644,7 +960,7 @@
     </w:r>
     <w:r>
       <w:rPr>
-        <w:rStyle w:val="PageNumber"/>
+        <w:rStyle w:val="Nmerodepgina"/>
         <w:sz w:val="12"/>
         <w:szCs w:val="16"/>
       </w:rPr>
@@ -652,7 +968,7 @@
     </w:r>
     <w:r>
       <w:rPr>
-        <w:rStyle w:val="PageNumber"/>
+        <w:rStyle w:val="Nmerodepgina"/>
         <w:sz w:val="12"/>
         <w:szCs w:val="16"/>
         <w:lang w:val="pt-PT"/>
@@ -661,7 +977,7 @@
     </w:r>
     <w:r>
       <w:rPr>
-        <w:rStyle w:val="PageNumber"/>
+        <w:rStyle w:val="Nmerodepgina"/>
         <w:sz w:val="12"/>
         <w:szCs w:val="16"/>
       </w:rPr>
@@ -669,7 +985,7 @@
     </w:r>
     <w:r>
       <w:rPr>
-        <w:rStyle w:val="PageNumber"/>
+        <w:rStyle w:val="Nmerodepgina"/>
         <w:sz w:val="12"/>
         <w:szCs w:val="16"/>
         <w:lang w:val="pt-PT"/>
@@ -678,7 +994,7 @@
     </w:r>
     <w:r>
       <w:rPr>
-        <w:rStyle w:val="PageNumber"/>
+        <w:rStyle w:val="Nmerodepgina"/>
         <w:sz w:val="12"/>
         <w:szCs w:val="16"/>
       </w:rPr>
@@ -686,7 +1002,7 @@
     </w:r>
     <w:r>
       <w:rPr>
-        <w:rStyle w:val="PageNumber"/>
+        <w:rStyle w:val="Nmerodepgina"/>
         <w:noProof/>
         <w:sz w:val="12"/>
         <w:szCs w:val="16"/>
@@ -696,7 +1012,7 @@
     </w:r>
     <w:r>
       <w:rPr>
-        <w:rStyle w:val="PageNumber"/>
+        <w:rStyle w:val="Nmerodepgina"/>
         <w:sz w:val="12"/>
         <w:szCs w:val="16"/>
       </w:rPr>
@@ -735,7 +1051,7 @@
 <w:hdr xmlns:wpc="http://schemas.microsoft.com/office/word/2010/wordprocessingCanvas" xmlns:cx="http://schemas.microsoft.com/office/drawing/2014/chartex" xmlns:cx1="http://schemas.microsoft.com/office/drawing/2015/9/8/chartex" xmlns:cx2="http://schemas.microsoft.com/office/drawing/2015/10/21/chartex" xmlns:cx3="http://schemas.microsoft.com/office/drawing/2016/5/9/chartex" xmlns:cx4="http://schemas.microsoft.com/office/drawing/2016/5/10/chartex" xmlns:cx5="http://schemas.microsoft.com/office/drawing/2016/5/11/chartex" xmlns:cx6="http://schemas.microsoft.com/office/drawing/2016/5/12/chartex" xmlns:cx7="http://schemas.microsoft.com/office/drawing/2016/5/13/chartex" xmlns:cx8="http://schemas.microsoft.com/office/drawing/2016/5/14/chartex" xmlns:mc="http://schemas.openxmlformats.org/markup-compatibility/2006" xmlns:aink="http://schemas.microsoft.com/office/drawing/2016/ink" xmlns:am3d="http://schemas.microsoft.com/office/drawing/2017/model3d" xmlns:o="urn:schemas-microsoft-com:office:office" xmlns:r="http://schemas.openxmlformats.org/officeDocument/2006/relationships" xmlns:m="http://schemas.openxmlformats.org/officeDocument/2006/math" xmlns:v="urn:schemas-microsoft-com:vml" xmlns:wp14="http://schemas.microsoft.com/office/word/2010/wordprocessingDrawing" xmlns:wp="http://schemas.openxmlformats.org/drawingml/2006/wordprocessingDrawing" xmlns:w10="urn:schemas-microsoft-com:office:word" xmlns:w="http://schemas.openxmlformats.org/wordprocessingml/2006/main" xmlns:w14="http://schemas.microsoft.com/office/word/2010/wordml" xmlns:w15="http://schemas.microsoft.com/office/word/2012/wordml" xmlns:w16cex="http://schemas.microsoft.com/office/word/2018/wordml/cex" xmlns:w16cid="http://schemas.microsoft.com/office/word/2016/wordml/cid" xmlns:w16="http://schemas.microsoft.com/office/word/2018/wordml" xmlns:w16sdtdh="http://schemas.microsoft.com/office/word/2020/wordml/sdtdatahash" xmlns:w16se="http://schemas.microsoft.com/office/word/2015/wordml/symex" xmlns:wpg="http://schemas.microsoft.com/office/word/2010/wordprocessingGroup" xmlns:wpi="http://schemas.microsoft.com/office/word/2010/wordprocessingInk" xmlns:wne="http://schemas.microsoft.com/office/word/2006/wordml" xmlns:wps="http://schemas.microsoft.com/office/word/2010/wordprocessingShape" mc:Ignorable="w14 w15 w16se w16cid w16 w16cex w16sdtdh wp14">
   <w:p>
     <w:pPr>
-      <w:pStyle w:val="Header"/>
+      <w:pStyle w:val="Cabealho"/>
       <w:ind w:left="-1191"/>
     </w:pPr>
     <w:r>
@@ -2043,7 +2359,7 @@
     <w:lvl w:ilvl="2">
       <w:start w:val="1"/>
       <w:numFmt w:val="decimal"/>
-      <w:pStyle w:val="Heading3"/>
+      <w:pStyle w:val="Ttulo3"/>
       <w:lvlText w:val="%1.%2.%3"/>
       <w:lvlJc w:val="left"/>
       <w:pPr>
@@ -2053,7 +2369,7 @@
     <w:lvl w:ilvl="3">
       <w:start w:val="1"/>
       <w:numFmt w:val="decimal"/>
-      <w:pStyle w:val="Heading4"/>
+      <w:pStyle w:val="Ttulo4"/>
       <w:lvlText w:val="%1.%2.%3.%4"/>
       <w:lvlJc w:val="left"/>
       <w:pPr>
@@ -2063,7 +2379,7 @@
     <w:lvl w:ilvl="4">
       <w:start w:val="1"/>
       <w:numFmt w:val="decimal"/>
-      <w:pStyle w:val="Heading5"/>
+      <w:pStyle w:val="Ttulo5"/>
       <w:lvlText w:val="%1.%2.%3.%4.%5"/>
       <w:lvlJc w:val="left"/>
       <w:pPr>
@@ -2073,7 +2389,7 @@
     <w:lvl w:ilvl="5">
       <w:start w:val="1"/>
       <w:numFmt w:val="decimal"/>
-      <w:pStyle w:val="Heading6"/>
+      <w:pStyle w:val="Ttulo6"/>
       <w:lvlText w:val="%1.%2.%3.%4.%5.%6"/>
       <w:lvlJc w:val="left"/>
       <w:pPr>
@@ -2083,7 +2399,7 @@
     <w:lvl w:ilvl="6">
       <w:start w:val="1"/>
       <w:numFmt w:val="decimal"/>
-      <w:pStyle w:val="Heading7"/>
+      <w:pStyle w:val="Ttulo7"/>
       <w:lvlText w:val="%1.%2.%3.%4.%5.%6.%7"/>
       <w:lvlJc w:val="left"/>
       <w:pPr>
@@ -2093,7 +2409,7 @@
     <w:lvl w:ilvl="7">
       <w:start w:val="1"/>
       <w:numFmt w:val="decimal"/>
-      <w:pStyle w:val="Heading8"/>
+      <w:pStyle w:val="Ttulo8"/>
       <w:lvlText w:val="%1.%2.%3.%4.%5.%6.%7.%8"/>
       <w:lvlJc w:val="left"/>
       <w:pPr>
@@ -2103,7 +2419,7 @@
     <w:lvl w:ilvl="8">
       <w:start w:val="1"/>
       <w:numFmt w:val="decimal"/>
-      <w:pStyle w:val="Heading9"/>
+      <w:pStyle w:val="Ttulo9"/>
       <w:lvlText w:val="%1.%2.%3.%4.%5.%6.%7.%8.%9"/>
       <w:lvlJc w:val="left"/>
       <w:pPr>
@@ -2909,11 +3225,11 @@
       <w:lang w:val="en-US" w:eastAsia="en-US"/>
     </w:rPr>
   </w:style>
-  <w:style w:type="paragraph" w:styleId="Heading1">
+  <w:style w:type="paragraph" w:styleId="Ttulo1">
     <w:name w:val="heading 1"/>
     <w:basedOn w:val="Normal"/>
     <w:next w:val="Normal"/>
-    <w:link w:val="Heading1Char"/>
+    <w:link w:val="Ttulo1Carter"/>
     <w:qFormat/>
     <w:rsid w:val="000C7D58"/>
     <w:pPr>
@@ -2927,11 +3243,11 @@
       <w:lang w:val="pt-PT" w:eastAsia="pt-PT"/>
     </w:rPr>
   </w:style>
-  <w:style w:type="paragraph" w:styleId="Heading2">
+  <w:style w:type="paragraph" w:styleId="Ttulo2">
     <w:name w:val="heading 2"/>
     <w:basedOn w:val="Normal"/>
     <w:next w:val="Normal"/>
-    <w:link w:val="Heading2Char"/>
+    <w:link w:val="Ttulo2Carter"/>
     <w:qFormat/>
     <w:rsid w:val="000C7D58"/>
     <w:pPr>
@@ -2945,11 +3261,11 @@
       <w:lang w:val="pt-PT"/>
     </w:rPr>
   </w:style>
-  <w:style w:type="paragraph" w:styleId="Heading3">
+  <w:style w:type="paragraph" w:styleId="Ttulo3">
     <w:name w:val="heading 3"/>
     <w:basedOn w:val="Normal"/>
     <w:next w:val="Normal"/>
-    <w:link w:val="Heading3Char"/>
+    <w:link w:val="Ttulo3Carter"/>
     <w:qFormat/>
     <w:rsid w:val="006E13FF"/>
     <w:pPr>
@@ -2968,11 +3284,11 @@
       <w:szCs w:val="22"/>
     </w:rPr>
   </w:style>
-  <w:style w:type="paragraph" w:styleId="Heading4">
+  <w:style w:type="paragraph" w:styleId="Ttulo4">
     <w:name w:val="heading 4"/>
     <w:basedOn w:val="Normal"/>
     <w:next w:val="Normal"/>
-    <w:link w:val="Heading4Char"/>
+    <w:link w:val="Ttulo4Carter"/>
     <w:qFormat/>
     <w:rsid w:val="006E13FF"/>
     <w:pPr>
@@ -2990,11 +3306,11 @@
       <w:szCs w:val="18"/>
     </w:rPr>
   </w:style>
-  <w:style w:type="paragraph" w:styleId="Heading5">
+  <w:style w:type="paragraph" w:styleId="Ttulo5">
     <w:name w:val="heading 5"/>
     <w:basedOn w:val="Normal"/>
     <w:next w:val="Normal"/>
-    <w:link w:val="Heading5Char"/>
+    <w:link w:val="Ttulo5Carter"/>
     <w:qFormat/>
     <w:rsid w:val="006E13FF"/>
     <w:pPr>
@@ -3009,11 +3325,11 @@
       <w:szCs w:val="18"/>
     </w:rPr>
   </w:style>
-  <w:style w:type="paragraph" w:styleId="Heading6">
+  <w:style w:type="paragraph" w:styleId="Ttulo6">
     <w:name w:val="heading 6"/>
     <w:basedOn w:val="Normal"/>
     <w:next w:val="Normal"/>
-    <w:link w:val="Heading6Char"/>
+    <w:link w:val="Ttulo6Carter"/>
     <w:qFormat/>
     <w:rsid w:val="006E13FF"/>
     <w:pPr>
@@ -3031,11 +3347,11 @@
       <w:szCs w:val="16"/>
     </w:rPr>
   </w:style>
-  <w:style w:type="paragraph" w:styleId="Heading7">
+  <w:style w:type="paragraph" w:styleId="Ttulo7">
     <w:name w:val="heading 7"/>
     <w:basedOn w:val="Normal"/>
     <w:next w:val="Normal"/>
-    <w:link w:val="Heading7Char"/>
+    <w:link w:val="Ttulo7Carter"/>
     <w:qFormat/>
     <w:rsid w:val="006E13FF"/>
     <w:pPr>
@@ -3051,11 +3367,11 @@
       <w:szCs w:val="16"/>
     </w:rPr>
   </w:style>
-  <w:style w:type="paragraph" w:styleId="Heading8">
+  <w:style w:type="paragraph" w:styleId="Ttulo8">
     <w:name w:val="heading 8"/>
     <w:basedOn w:val="Normal"/>
     <w:next w:val="Normal"/>
-    <w:link w:val="Heading8Char"/>
+    <w:link w:val="Ttulo8Carter"/>
     <w:qFormat/>
     <w:rsid w:val="006E13FF"/>
     <w:pPr>
@@ -3073,11 +3389,11 @@
       <w:szCs w:val="16"/>
     </w:rPr>
   </w:style>
-  <w:style w:type="paragraph" w:styleId="Heading9">
+  <w:style w:type="paragraph" w:styleId="Ttulo9">
     <w:name w:val="heading 9"/>
     <w:basedOn w:val="Normal"/>
     <w:next w:val="Normal"/>
-    <w:link w:val="Heading9Char"/>
+    <w:link w:val="Ttulo9Carter"/>
     <w:qFormat/>
     <w:rsid w:val="006E13FF"/>
     <w:pPr>
@@ -3093,13 +3409,13 @@
       <w:szCs w:val="16"/>
     </w:rPr>
   </w:style>
-  <w:style w:type="character" w:default="1" w:styleId="DefaultParagraphFont">
+  <w:style w:type="character" w:default="1" w:styleId="Tipodeletrapredefinidodopargrafo">
     <w:name w:val="Default Paragraph Font"/>
     <w:uiPriority w:val="1"/>
     <w:semiHidden/>
     <w:unhideWhenUsed/>
   </w:style>
-  <w:style w:type="table" w:default="1" w:styleId="TableNormal">
+  <w:style w:type="table" w:default="1" w:styleId="Tabelanormal">
     <w:name w:val="Normal Table"/>
     <w:uiPriority w:val="99"/>
     <w:semiHidden/>
@@ -3114,16 +3430,16 @@
       </w:tblCellMar>
     </w:tblPr>
   </w:style>
-  <w:style w:type="numbering" w:default="1" w:styleId="NoList">
+  <w:style w:type="numbering" w:default="1" w:styleId="Semlista">
     <w:name w:val="No List"/>
     <w:uiPriority w:val="99"/>
     <w:semiHidden/>
     <w:unhideWhenUsed/>
   </w:style>
-  <w:style w:type="character" w:customStyle="1" w:styleId="Heading1Char">
-    <w:name w:val="Heading 1 Char"/>
-    <w:basedOn w:val="DefaultParagraphFont"/>
-    <w:link w:val="Heading1"/>
+  <w:style w:type="character" w:customStyle="1" w:styleId="Ttulo1Carter">
+    <w:name w:val="Título 1 Caráter"/>
+    <w:basedOn w:val="Tipodeletrapredefinidodopargrafo"/>
+    <w:link w:val="Ttulo1"/>
     <w:rsid w:val="000C7D58"/>
     <w:rPr>
       <w:rFonts w:ascii="Verdana" w:hAnsi="Verdana"/>
@@ -3132,10 +3448,10 @@
       <w:szCs w:val="18"/>
     </w:rPr>
   </w:style>
-  <w:style w:type="character" w:customStyle="1" w:styleId="Heading2Char">
-    <w:name w:val="Heading 2 Char"/>
-    <w:basedOn w:val="DefaultParagraphFont"/>
-    <w:link w:val="Heading2"/>
+  <w:style w:type="character" w:customStyle="1" w:styleId="Ttulo2Carter">
+    <w:name w:val="Título 2 Caráter"/>
+    <w:basedOn w:val="Tipodeletrapredefinidodopargrafo"/>
+    <w:link w:val="Ttulo2"/>
     <w:rsid w:val="000C7D58"/>
     <w:rPr>
       <w:rFonts w:ascii="Verdana" w:hAnsi="Verdana"/>
@@ -3145,10 +3461,10 @@
       <w:lang w:eastAsia="en-US"/>
     </w:rPr>
   </w:style>
-  <w:style w:type="character" w:customStyle="1" w:styleId="Heading3Char">
-    <w:name w:val="Heading 3 Char"/>
-    <w:basedOn w:val="DefaultParagraphFont"/>
-    <w:link w:val="Heading3"/>
+  <w:style w:type="character" w:customStyle="1" w:styleId="Ttulo3Carter">
+    <w:name w:val="Título 3 Caráter"/>
+    <w:basedOn w:val="Tipodeletrapredefinidodopargrafo"/>
+    <w:link w:val="Ttulo3"/>
     <w:rsid w:val="00595A19"/>
     <w:rPr>
       <w:rFonts w:ascii="Verdana" w:hAnsi="Verdana"/>
@@ -3159,10 +3475,10 @@
       <w:lang w:val="en-US" w:eastAsia="en-US"/>
     </w:rPr>
   </w:style>
-  <w:style w:type="character" w:customStyle="1" w:styleId="Heading4Char">
-    <w:name w:val="Heading 4 Char"/>
-    <w:basedOn w:val="DefaultParagraphFont"/>
-    <w:link w:val="Heading4"/>
+  <w:style w:type="character" w:customStyle="1" w:styleId="Ttulo4Carter">
+    <w:name w:val="Título 4 Caráter"/>
+    <w:basedOn w:val="Tipodeletrapredefinidodopargrafo"/>
+    <w:link w:val="Ttulo4"/>
     <w:rsid w:val="00595A19"/>
     <w:rPr>
       <w:rFonts w:ascii="Verdana" w:hAnsi="Verdana"/>
@@ -3173,10 +3489,10 @@
       <w:lang w:val="en-US" w:eastAsia="en-US"/>
     </w:rPr>
   </w:style>
-  <w:style w:type="character" w:customStyle="1" w:styleId="Heading5Char">
-    <w:name w:val="Heading 5 Char"/>
-    <w:basedOn w:val="DefaultParagraphFont"/>
-    <w:link w:val="Heading5"/>
+  <w:style w:type="character" w:customStyle="1" w:styleId="Ttulo5Carter">
+    <w:name w:val="Título 5 Caráter"/>
+    <w:basedOn w:val="Tipodeletrapredefinidodopargrafo"/>
+    <w:link w:val="Ttulo5"/>
     <w:rsid w:val="00595A19"/>
     <w:rPr>
       <w:rFonts w:ascii="Verdana" w:hAnsi="Verdana"/>
@@ -3185,10 +3501,10 @@
       <w:lang w:val="en-US" w:eastAsia="en-US"/>
     </w:rPr>
   </w:style>
-  <w:style w:type="character" w:customStyle="1" w:styleId="Heading6Char">
-    <w:name w:val="Heading 6 Char"/>
-    <w:basedOn w:val="DefaultParagraphFont"/>
-    <w:link w:val="Heading6"/>
+  <w:style w:type="character" w:customStyle="1" w:styleId="Ttulo6Carter">
+    <w:name w:val="Título 6 Caráter"/>
+    <w:basedOn w:val="Tipodeletrapredefinidodopargrafo"/>
+    <w:link w:val="Ttulo6"/>
     <w:rsid w:val="00595A19"/>
     <w:rPr>
       <w:rFonts w:ascii="Verdana" w:hAnsi="Verdana"/>
@@ -3199,10 +3515,10 @@
       <w:lang w:val="en-US" w:eastAsia="en-US"/>
     </w:rPr>
   </w:style>
-  <w:style w:type="character" w:customStyle="1" w:styleId="Heading7Char">
-    <w:name w:val="Heading 7 Char"/>
-    <w:basedOn w:val="DefaultParagraphFont"/>
-    <w:link w:val="Heading7"/>
+  <w:style w:type="character" w:customStyle="1" w:styleId="Ttulo7Carter">
+    <w:name w:val="Título 7 Caráter"/>
+    <w:basedOn w:val="Tipodeletrapredefinidodopargrafo"/>
+    <w:link w:val="Ttulo7"/>
     <w:rsid w:val="00595A19"/>
     <w:rPr>
       <w:rFonts w:ascii="Verdana" w:hAnsi="Verdana"/>
@@ -3211,10 +3527,10 @@
       <w:lang w:val="en-US" w:eastAsia="en-US"/>
     </w:rPr>
   </w:style>
-  <w:style w:type="character" w:customStyle="1" w:styleId="Heading8Char">
-    <w:name w:val="Heading 8 Char"/>
-    <w:basedOn w:val="DefaultParagraphFont"/>
-    <w:link w:val="Heading8"/>
+  <w:style w:type="character" w:customStyle="1" w:styleId="Ttulo8Carter">
+    <w:name w:val="Título 8 Caráter"/>
+    <w:basedOn w:val="Tipodeletrapredefinidodopargrafo"/>
+    <w:link w:val="Ttulo8"/>
     <w:rsid w:val="00595A19"/>
     <w:rPr>
       <w:rFonts w:ascii="Verdana" w:hAnsi="Verdana"/>
@@ -3225,10 +3541,10 @@
       <w:lang w:val="en-US" w:eastAsia="en-US"/>
     </w:rPr>
   </w:style>
-  <w:style w:type="character" w:customStyle="1" w:styleId="Heading9Char">
-    <w:name w:val="Heading 9 Char"/>
-    <w:basedOn w:val="DefaultParagraphFont"/>
-    <w:link w:val="Heading9"/>
+  <w:style w:type="character" w:customStyle="1" w:styleId="Ttulo9Carter">
+    <w:name w:val="Título 9 Caráter"/>
+    <w:basedOn w:val="Tipodeletrapredefinidodopargrafo"/>
+    <w:link w:val="Ttulo9"/>
     <w:rsid w:val="00595A19"/>
     <w:rPr>
       <w:rFonts w:ascii="Verdana" w:hAnsi="Verdana"/>
@@ -3237,11 +3553,11 @@
       <w:lang w:val="en-US" w:eastAsia="en-US"/>
     </w:rPr>
   </w:style>
-  <w:style w:type="paragraph" w:styleId="Caption">
+  <w:style w:type="paragraph" w:styleId="Legenda">
     <w:name w:val="caption"/>
     <w:basedOn w:val="Normal"/>
     <w:next w:val="Normal"/>
-    <w:link w:val="CaptionChar"/>
+    <w:link w:val="LegendaCarter"/>
     <w:qFormat/>
     <w:rsid w:val="009A5AAF"/>
     <w:pPr>
@@ -3253,10 +3569,10 @@
       <w:lang w:val="pt-PT"/>
     </w:rPr>
   </w:style>
-  <w:style w:type="character" w:customStyle="1" w:styleId="CaptionChar">
-    <w:name w:val="Caption Char"/>
-    <w:basedOn w:val="DefaultParagraphFont"/>
-    <w:link w:val="Caption"/>
+  <w:style w:type="character" w:customStyle="1" w:styleId="LegendaCarter">
+    <w:name w:val="Legenda Caráter"/>
+    <w:basedOn w:val="Tipodeletrapredefinidodopargrafo"/>
+    <w:link w:val="Legenda"/>
     <w:rsid w:val="009A5AAF"/>
     <w:rPr>
       <w:rFonts w:ascii="Verdana" w:hAnsi="Verdana"/>
@@ -3265,11 +3581,11 @@
       <w:lang w:eastAsia="en-US"/>
     </w:rPr>
   </w:style>
-  <w:style w:type="paragraph" w:styleId="Title">
+  <w:style w:type="paragraph" w:styleId="Ttulo">
     <w:name w:val="Title"/>
     <w:basedOn w:val="Normal"/>
     <w:next w:val="Normal"/>
-    <w:link w:val="TitleChar"/>
+    <w:link w:val="TtuloCarter"/>
     <w:qFormat/>
     <w:rsid w:val="0083281A"/>
     <w:pPr>
@@ -3282,10 +3598,10 @@
       <w:szCs w:val="48"/>
     </w:rPr>
   </w:style>
-  <w:style w:type="character" w:customStyle="1" w:styleId="TitleChar">
-    <w:name w:val="Title Char"/>
-    <w:basedOn w:val="DefaultParagraphFont"/>
-    <w:link w:val="Title"/>
+  <w:style w:type="character" w:customStyle="1" w:styleId="TtuloCarter">
+    <w:name w:val="Título Caráter"/>
+    <w:basedOn w:val="Tipodeletrapredefinidodopargrafo"/>
+    <w:link w:val="Ttulo"/>
     <w:rsid w:val="00595A19"/>
     <w:rPr>
       <w:kern w:val="28"/>
@@ -3310,10 +3626,10 @@
       <w:szCs w:val="24"/>
     </w:rPr>
   </w:style>
-  <w:style w:type="paragraph" w:styleId="Header">
+  <w:style w:type="paragraph" w:styleId="Cabealho">
     <w:name w:val="header"/>
     <w:basedOn w:val="Normal"/>
-    <w:link w:val="HeaderChar"/>
+    <w:link w:val="CabealhoCarter"/>
     <w:uiPriority w:val="99"/>
     <w:unhideWhenUsed/>
     <w:rsid w:val="00A46F89"/>
@@ -3325,10 +3641,10 @@
       <w:spacing w:line="240" w:lineRule="auto"/>
     </w:pPr>
   </w:style>
-  <w:style w:type="character" w:customStyle="1" w:styleId="HeaderChar">
-    <w:name w:val="Header Char"/>
-    <w:basedOn w:val="DefaultParagraphFont"/>
-    <w:link w:val="Header"/>
+  <w:style w:type="character" w:customStyle="1" w:styleId="CabealhoCarter">
+    <w:name w:val="Cabeçalho Caráter"/>
+    <w:basedOn w:val="Tipodeletrapredefinidodopargrafo"/>
+    <w:link w:val="Cabealho"/>
     <w:uiPriority w:val="99"/>
     <w:rsid w:val="00A46F89"/>
     <w:rPr>
@@ -3337,10 +3653,10 @@
       <w:lang w:val="en-US" w:eastAsia="en-US"/>
     </w:rPr>
   </w:style>
-  <w:style w:type="paragraph" w:styleId="Footer">
+  <w:style w:type="paragraph" w:styleId="Rodap">
     <w:name w:val="footer"/>
     <w:basedOn w:val="Normal"/>
-    <w:link w:val="FooterChar"/>
+    <w:link w:val="RodapCarter"/>
     <w:uiPriority w:val="99"/>
     <w:unhideWhenUsed/>
     <w:rsid w:val="00A46F89"/>
@@ -3352,10 +3668,10 @@
       <w:spacing w:line="240" w:lineRule="auto"/>
     </w:pPr>
   </w:style>
-  <w:style w:type="character" w:customStyle="1" w:styleId="FooterChar">
-    <w:name w:val="Footer Char"/>
-    <w:basedOn w:val="DefaultParagraphFont"/>
-    <w:link w:val="Footer"/>
+  <w:style w:type="character" w:customStyle="1" w:styleId="RodapCarter">
+    <w:name w:val="Rodapé Caráter"/>
+    <w:basedOn w:val="Tipodeletrapredefinidodopargrafo"/>
+    <w:link w:val="Rodap"/>
     <w:uiPriority w:val="99"/>
     <w:rsid w:val="00A46F89"/>
     <w:rPr>
@@ -3364,10 +3680,10 @@
       <w:lang w:val="en-US" w:eastAsia="en-US"/>
     </w:rPr>
   </w:style>
-  <w:style w:type="paragraph" w:styleId="BalloonText">
+  <w:style w:type="paragraph" w:styleId="Textodebalo">
     <w:name w:val="Balloon Text"/>
     <w:basedOn w:val="Normal"/>
-    <w:link w:val="BalloonTextChar"/>
+    <w:link w:val="TextodebaloCarter"/>
     <w:uiPriority w:val="99"/>
     <w:semiHidden/>
     <w:unhideWhenUsed/>
@@ -3381,10 +3697,10 @@
       <w:szCs w:val="16"/>
     </w:rPr>
   </w:style>
-  <w:style w:type="character" w:customStyle="1" w:styleId="BalloonTextChar">
-    <w:name w:val="Balloon Text Char"/>
-    <w:basedOn w:val="DefaultParagraphFont"/>
-    <w:link w:val="BalloonText"/>
+  <w:style w:type="character" w:customStyle="1" w:styleId="TextodebaloCarter">
+    <w:name w:val="Texto de balão Caráter"/>
+    <w:basedOn w:val="Tipodeletrapredefinidodopargrafo"/>
+    <w:link w:val="Textodebalo"/>
     <w:uiPriority w:val="99"/>
     <w:semiHidden/>
     <w:rsid w:val="00A46F89"/>
@@ -3395,12 +3711,12 @@
       <w:lang w:val="en-US" w:eastAsia="en-US"/>
     </w:rPr>
   </w:style>
-  <w:style w:type="character" w:styleId="PageNumber">
+  <w:style w:type="character" w:styleId="Nmerodepgina">
     <w:name w:val="page number"/>
-    <w:basedOn w:val="DefaultParagraphFont"/>
+    <w:basedOn w:val="Tipodeletrapredefinidodopargrafo"/>
     <w:rsid w:val="00A46F89"/>
   </w:style>
-  <w:style w:type="paragraph" w:styleId="ListParagraph">
+  <w:style w:type="paragraph" w:styleId="PargrafodaLista">
     <w:name w:val="List Paragraph"/>
     <w:basedOn w:val="Normal"/>
     <w:uiPriority w:val="34"/>
@@ -3411,9 +3727,9 @@
       <w:contextualSpacing/>
     </w:pPr>
   </w:style>
-  <w:style w:type="table" w:styleId="TableGrid">
+  <w:style w:type="table" w:styleId="TabelacomGrelha">
     <w:name w:val="Table Grid"/>
-    <w:basedOn w:val="TableNormal"/>
+    <w:basedOn w:val="Tabelanormal"/>
     <w:uiPriority w:val="59"/>
     <w:rsid w:val="00D95346"/>
     <w:tblPr>
@@ -3445,7 +3761,7 @@
   </w:style>
   <w:style w:type="character" w:customStyle="1" w:styleId="MTDisplayEquationCarcter">
     <w:name w:val="MTDisplayEquation Carácter"/>
-    <w:basedOn w:val="DefaultParagraphFont"/>
+    <w:basedOn w:val="Tipodeletrapredefinidodopargrafo"/>
     <w:link w:val="MTDisplayEquation"/>
     <w:rsid w:val="00172A03"/>
     <w:rPr>
@@ -3454,9 +3770,9 @@
       <w:lang w:eastAsia="en-US"/>
     </w:rPr>
   </w:style>
-  <w:style w:type="character" w:styleId="PlaceholderText">
+  <w:style w:type="character" w:styleId="TextodoMarcadordePosio">
     <w:name w:val="Placeholder Text"/>
-    <w:basedOn w:val="DefaultParagraphFont"/>
+    <w:basedOn w:val="Tipodeletrapredefinidodopargrafo"/>
     <w:uiPriority w:val="99"/>
     <w:semiHidden/>
     <w:rsid w:val="008F249C"/>

</xml_diff>